<commit_message>
edited some things in report
</commit_message>
<xml_diff>
--- a/ProjectReport/CP3407_ProjectReport.docx
+++ b/ProjectReport/CP3407_ProjectReport.docx
@@ -21,14 +21,7 @@
           <w:b/>
           <w:bCs/>
         </w:rPr>
-        <w:t xml:space="preserve">Report </w:t>
-      </w:r>
-      <w:r>
-        <w:rPr>
-          <w:b/>
-          <w:bCs/>
-        </w:rPr>
-        <w:t>“</w:t>
+        <w:t>Report “</w:t>
       </w:r>
       <w:proofErr w:type="spellStart"/>
       <w:r>
@@ -56,7 +49,12 @@
     </w:p>
     <w:p>
       <w:r>
-        <w:t>Prepared for: CP3407 Project Assignment 2025 Team Members:</w:t>
+        <w:t>Prepared for: CP3407 Project Assignment 2025</w:t>
+      </w:r>
+    </w:p>
+    <w:p>
+      <w:r>
+        <w:t>Team Members:</w:t>
       </w:r>
     </w:p>
     <w:p>
@@ -150,8 +148,24 @@
     </w:p>
     <w:p>
       <w:r>
+        <w:t>Website Link:</w:t>
+      </w:r>
+      <w:r>
+        <w:br/>
+      </w:r>
+      <w:hyperlink r:id="rId9" w:history="1">
+        <w:r>
+          <w:rPr>
+            <w:rStyle w:val="Hyperlink"/>
+          </w:rPr>
+          <w:t>https://glamup.infinityfreeapp.com/</w:t>
+        </w:r>
+      </w:hyperlink>
+    </w:p>
+    <w:p>
+      <w:r>
         <w:pict w14:anchorId="4FE33AE1">
-          <v:rect id="_x0000_i1413" style="width:0;height:1.5pt" o:hralign="center" o:hrstd="t" o:hr="t" fillcolor="#a0a0a0" stroked="f"/>
+          <v:rect id="_x0000_i1025" style="width:0;height:1.5pt" o:hralign="center" o:hrstd="t" o:hr="t" fillcolor="#a0a0a0" stroked="f"/>
         </w:pict>
       </w:r>
     </w:p>
@@ -326,6 +340,7 @@
         </w:numPr>
       </w:pPr>
       <w:r>
+        <w:lastRenderedPageBreak/>
         <w:t>Estimation: 1 day</w:t>
       </w:r>
     </w:p>
@@ -352,7 +367,6 @@
         </w:numPr>
       </w:pPr>
       <w:r>
-        <w:lastRenderedPageBreak/>
         <w:t>Description: As a user, I want to view all the information I've provided so I can confirm it's correct.</w:t>
       </w:r>
     </w:p>
@@ -593,6 +607,7 @@
         </w:numPr>
       </w:pPr>
       <w:r>
+        <w:lastRenderedPageBreak/>
         <w:t>Description: As an artist, I want to see all upcoming bookings from customers, including their requested service and contact information.</w:t>
       </w:r>
     </w:p>
@@ -615,7 +630,6 @@
         </w:numPr>
       </w:pPr>
       <w:r>
-        <w:lastRenderedPageBreak/>
         <w:t>Estimation: 2 days</w:t>
       </w:r>
     </w:p>
@@ -894,6 +908,7 @@
         </w:numPr>
       </w:pPr>
       <w:r>
+        <w:lastRenderedPageBreak/>
         <w:t>Schedule fits within trimester timeframe with buffer time for testing and feedback.</w:t>
       </w:r>
     </w:p>
@@ -975,7 +990,7 @@
       <w:r>
         <w:t xml:space="preserve">Hosting: All components are hosted on </w:t>
       </w:r>
-      <w:hyperlink r:id="rId9" w:history="1">
+      <w:hyperlink r:id="rId10" w:history="1">
         <w:proofErr w:type="spellStart"/>
         <w:r>
           <w:rPr>
@@ -1005,7 +1020,7 @@
       <w:r>
         <w:t xml:space="preserve">Made using </w:t>
       </w:r>
-      <w:hyperlink r:id="rId10" w:history="1">
+      <w:hyperlink r:id="rId11" w:history="1">
         <w:r>
           <w:rPr>
             <w:rStyle w:val="Hyperlink"/>
@@ -1019,6 +1034,9 @@
     </w:p>
     <w:p>
       <w:r>
+        <w:rPr>
+          <w:noProof/>
+        </w:rPr>
         <w:drawing>
           <wp:inline distT="0" distB="0" distL="0" distR="0" wp14:anchorId="27B9C053" wp14:editId="3A0719F7">
             <wp:extent cx="5731510" cy="1969135"/>
@@ -1037,7 +1055,7 @@
                     </pic:cNvPicPr>
                   </pic:nvPicPr>
                   <pic:blipFill>
-                    <a:blip r:embed="rId11">
+                    <a:blip r:embed="rId12">
                       <a:extLst>
                         <a:ext uri="{28A0092B-C50C-407E-A947-70E740481C1C}">
                           <a14:useLocalDpi xmlns:a14="http://schemas.microsoft.com/office/drawing/2010/main" val="0"/>
@@ -1097,29 +1115,18 @@
     </w:p>
     <w:tbl>
       <w:tblPr>
+        <w:tblStyle w:val="TableGrid"/>
         <w:tblW w:w="0" w:type="auto"/>
-        <w:tblCellSpacing w:w="15" w:type="dxa"/>
-        <w:tblCellMar>
-          <w:top w:w="15" w:type="dxa"/>
-          <w:left w:w="15" w:type="dxa"/>
-          <w:bottom w:w="15" w:type="dxa"/>
-          <w:right w:w="15" w:type="dxa"/>
-        </w:tblCellMar>
         <w:tblLook w:val="04A0" w:firstRow="1" w:lastRow="0" w:firstColumn="1" w:lastColumn="0" w:noHBand="0" w:noVBand="1"/>
       </w:tblPr>
       <w:tblGrid>
-        <w:gridCol w:w="1358"/>
-        <w:gridCol w:w="5996"/>
+        <w:gridCol w:w="1499"/>
+        <w:gridCol w:w="6137"/>
       </w:tblGrid>
       <w:tr>
-        <w:trPr>
-          <w:tblHeader/>
-          <w:tblCellSpacing w:w="15" w:type="dxa"/>
-        </w:trPr>
         <w:tc>
           <w:tcPr>
             <w:tcW w:w="0" w:type="auto"/>
-            <w:vAlign w:val="center"/>
             <w:hideMark/>
           </w:tcPr>
           <w:p>
@@ -1141,7 +1148,6 @@
         <w:tc>
           <w:tcPr>
             <w:tcW w:w="0" w:type="auto"/>
-            <w:vAlign w:val="center"/>
             <w:hideMark/>
           </w:tcPr>
           <w:p>
@@ -1162,13 +1168,9 @@
         </w:tc>
       </w:tr>
       <w:tr>
-        <w:trPr>
-          <w:tblCellSpacing w:w="15" w:type="dxa"/>
-        </w:trPr>
         <w:tc>
           <w:tcPr>
             <w:tcW w:w="0" w:type="auto"/>
-            <w:vAlign w:val="center"/>
             <w:hideMark/>
           </w:tcPr>
           <w:p>
@@ -1180,7 +1182,6 @@
         <w:tc>
           <w:tcPr>
             <w:tcW w:w="0" w:type="auto"/>
-            <w:vAlign w:val="center"/>
             <w:hideMark/>
           </w:tcPr>
           <w:p>
@@ -1191,13 +1192,9 @@
         </w:tc>
       </w:tr>
       <w:tr>
-        <w:trPr>
-          <w:tblCellSpacing w:w="15" w:type="dxa"/>
-        </w:trPr>
         <w:tc>
           <w:tcPr>
             <w:tcW w:w="0" w:type="auto"/>
-            <w:vAlign w:val="center"/>
             <w:hideMark/>
           </w:tcPr>
           <w:p>
@@ -1209,7 +1206,6 @@
         <w:tc>
           <w:tcPr>
             <w:tcW w:w="0" w:type="auto"/>
-            <w:vAlign w:val="center"/>
             <w:hideMark/>
           </w:tcPr>
           <w:p>
@@ -1219,36 +1215,8 @@
           </w:p>
         </w:tc>
       </w:tr>
-      <w:tr>
-        <w:trPr>
-          <w:tblCellSpacing w:w="15" w:type="dxa"/>
-        </w:trPr>
-        <w:tc>
-          <w:tcPr>
-            <w:tcW w:w="0" w:type="auto"/>
-            <w:vAlign w:val="center"/>
-            <w:hideMark/>
-          </w:tcPr>
-          <w:p>
-            <w:r>
-              <w:t>messages</w:t>
-            </w:r>
-          </w:p>
-        </w:tc>
-        <w:tc>
-          <w:tcPr>
-            <w:tcW w:w="0" w:type="auto"/>
-            <w:vAlign w:val="center"/>
-            <w:hideMark/>
-          </w:tcPr>
-          <w:p>
-            <w:r>
-              <w:t>Optional customer-salon messages</w:t>
-            </w:r>
-          </w:p>
-        </w:tc>
-      </w:tr>
     </w:tbl>
+    <w:p/>
     <w:p>
       <w:r>
         <w:t>Relationships:</w:t>
@@ -1311,7 +1279,7 @@
                     </pic:cNvPicPr>
                   </pic:nvPicPr>
                   <pic:blipFill>
-                    <a:blip r:embed="rId12">
+                    <a:blip r:embed="rId13">
                       <a:extLst>
                         <a:ext uri="{28A0092B-C50C-407E-A947-70E740481C1C}">
                           <a14:useLocalDpi xmlns:a14="http://schemas.microsoft.com/office/drawing/2010/main" val="0"/>
@@ -1365,19 +1333,31 @@
       <w:r>
         <w:t xml:space="preserve"> and by html (</w:t>
       </w:r>
-      <w:hyperlink r:id="rId13" w:history="1">
+      <w:hyperlink r:id="rId14" w:history="1">
         <w:r>
           <w:rPr>
             <w:rStyle w:val="Hyperlink"/>
           </w:rPr>
-          <w:t xml:space="preserve">UI </w:t>
+          <w:t>UI-</w:t>
         </w:r>
         <w:proofErr w:type="spellStart"/>
         <w:r>
           <w:rPr>
             <w:rStyle w:val="Hyperlink"/>
           </w:rPr>
-          <w:t>Mockups</w:t>
+          <w:t>Mock</w:t>
+        </w:r>
+        <w:r>
+          <w:rPr>
+            <w:rStyle w:val="Hyperlink"/>
+          </w:rPr>
+          <w:t>u</w:t>
+        </w:r>
+        <w:r>
+          <w:rPr>
+            <w:rStyle w:val="Hyperlink"/>
+          </w:rPr>
+          <w:t>ps</w:t>
         </w:r>
         <w:proofErr w:type="spellEnd"/>
       </w:hyperlink>
@@ -1708,6 +1688,9 @@
         <w:br/>
       </w:r>
       <w:r>
+        <w:rPr>
+          <w:noProof/>
+        </w:rPr>
         <w:drawing>
           <wp:inline distT="0" distB="0" distL="0" distR="0" wp14:anchorId="459FA02A" wp14:editId="2C688E6E">
             <wp:extent cx="3821298" cy="2866185"/>
@@ -1726,7 +1709,7 @@
                     </pic:cNvPicPr>
                   </pic:nvPicPr>
                   <pic:blipFill>
-                    <a:blip r:embed="rId14" cstate="print">
+                    <a:blip r:embed="rId15" cstate="print">
                       <a:extLst>
                         <a:ext uri="{28A0092B-C50C-407E-A947-70E740481C1C}">
                           <a14:useLocalDpi xmlns:a14="http://schemas.microsoft.com/office/drawing/2010/main" val="0"/>
@@ -1758,6 +1741,9 @@
         </w:drawing>
       </w:r>
       <w:r>
+        <w:rPr>
+          <w:noProof/>
+        </w:rPr>
         <w:drawing>
           <wp:inline distT="0" distB="0" distL="0" distR="0" wp14:anchorId="17D042A1" wp14:editId="4DE02E99">
             <wp:extent cx="3798347" cy="2848970"/>
@@ -1776,7 +1762,7 @@
                     </pic:cNvPicPr>
                   </pic:nvPicPr>
                   <pic:blipFill>
-                    <a:blip r:embed="rId15" cstate="print">
+                    <a:blip r:embed="rId16" cstate="print">
                       <a:extLst>
                         <a:ext uri="{28A0092B-C50C-407E-A947-70E740481C1C}">
                           <a14:useLocalDpi xmlns:a14="http://schemas.microsoft.com/office/drawing/2010/main" val="0"/>
@@ -1808,6 +1794,9 @@
         </w:drawing>
       </w:r>
       <w:r>
+        <w:rPr>
+          <w:noProof/>
+        </w:rPr>
         <w:drawing>
           <wp:inline distT="0" distB="0" distL="0" distR="0" wp14:anchorId="2B98C606" wp14:editId="046EC742">
             <wp:extent cx="2144550" cy="2963994"/>
@@ -1826,7 +1815,7 @@
                     </pic:cNvPicPr>
                   </pic:nvPicPr>
                   <pic:blipFill rotWithShape="1">
-                    <a:blip r:embed="rId16" cstate="print">
+                    <a:blip r:embed="rId17" cstate="print">
                       <a:extLst>
                         <a:ext uri="{28A0092B-C50C-407E-A947-70E740481C1C}">
                           <a14:useLocalDpi xmlns:a14="http://schemas.microsoft.com/office/drawing/2010/main" val="0"/>
@@ -1920,7 +1909,7 @@
     <w:p>
       <w:r>
         <w:pict w14:anchorId="1EF19C1D">
-          <v:rect id="_x0000_i1420" style="width:0;height:1.5pt" o:hralign="center" o:hrstd="t" o:hr="t" fillcolor="#a0a0a0" stroked="f"/>
+          <v:rect id="_x0000_i1026" style="width:0;height:1.5pt" o:hralign="center" o:hrstd="t" o:hr="t" fillcolor="#a0a0a0" stroked="f"/>
         </w:pict>
       </w:r>
     </w:p>
@@ -2180,7 +2169,7 @@
     <w:p>
       <w:r>
         <w:pict w14:anchorId="44BB85D4">
-          <v:rect id="_x0000_i1650" style="width:0;height:1.5pt" o:hralign="center" o:hrstd="t" o:hr="t" fillcolor="#a0a0a0" stroked="f"/>
+          <v:rect id="_x0000_i1027" style="width:0;height:1.5pt" o:hralign="center" o:hrstd="t" o:hr="t" fillcolor="#a0a0a0" stroked="f"/>
         </w:pict>
       </w:r>
     </w:p>
@@ -2386,7 +2375,7 @@
     <w:p>
       <w:r>
         <w:pict w14:anchorId="6909F373">
-          <v:rect id="_x0000_i1651" style="width:0;height:1.5pt" o:hralign="center" o:hrstd="t" o:hr="t" fillcolor="#a0a0a0" stroked="f"/>
+          <v:rect id="_x0000_i1028" style="width:0;height:1.5pt" o:hralign="center" o:hrstd="t" o:hr="t" fillcolor="#a0a0a0" stroked="f"/>
         </w:pict>
       </w:r>
     </w:p>
@@ -2538,7 +2527,7 @@
     <w:p>
       <w:r>
         <w:pict w14:anchorId="55F3FEC4">
-          <v:rect id="_x0000_i1664" style="width:0;height:1.5pt" o:hralign="center" o:hrstd="t" o:hr="t" fillcolor="#a0a0a0" stroked="f"/>
+          <v:rect id="_x0000_i1029" style="width:0;height:1.5pt" o:hralign="center" o:hrstd="t" o:hr="t" fillcolor="#a0a0a0" stroked="f"/>
         </w:pict>
       </w:r>
     </w:p>
@@ -3303,7 +3292,7 @@
     <w:p>
       <w:r>
         <w:pict w14:anchorId="0C81795A">
-          <v:rect id="_x0000_i1487" style="width:0;height:1.5pt" o:hralign="center" o:hrstd="t" o:hr="t" fillcolor="#a0a0a0" stroked="f"/>
+          <v:rect id="_x0000_i1030" style="width:0;height:1.5pt" o:hralign="center" o:hrstd="t" o:hr="t" fillcolor="#a0a0a0" stroked="f"/>
         </w:pict>
       </w:r>
     </w:p>
@@ -3360,7 +3349,7 @@
       <w:r>
         <w:br/>
       </w:r>
-      <w:hyperlink r:id="rId17" w:history="1">
+      <w:hyperlink r:id="rId18" w:history="1">
         <w:r>
           <w:rPr>
             <w:rStyle w:val="Hyperlink"/>
@@ -3516,7 +3505,7 @@
     <w:p>
       <w:r>
         <w:pict w14:anchorId="5E19247F">
-          <v:rect id="_x0000_i1488" style="width:0;height:1.5pt" o:hralign="center" o:hrstd="t" o:hr="t" fillcolor="#a0a0a0" stroked="f"/>
+          <v:rect id="_x0000_i1031" style="width:0;height:1.5pt" o:hralign="center" o:hrstd="t" o:hr="t" fillcolor="#a0a0a0" stroked="f"/>
         </w:pict>
       </w:r>
     </w:p>
@@ -4205,7 +4194,7 @@
     <w:p>
       <w:r>
         <w:pict w14:anchorId="0599FBD3">
-          <v:rect id="_x0000_i1573" style="width:0;height:1.5pt" o:hralign="center" o:hrstd="t" o:hr="t" fillcolor="#a0a0a0" stroked="f"/>
+          <v:rect id="_x0000_i1032" style="width:0;height:1.5pt" o:hralign="center" o:hrstd="t" o:hr="t" fillcolor="#a0a0a0" stroked="f"/>
         </w:pict>
       </w:r>
     </w:p>
@@ -4291,7 +4280,7 @@
     <w:p>
       <w:r>
         <w:pict w14:anchorId="669A5F2A">
-          <v:rect id="_x0000_i1768" style="width:0;height:1.5pt" o:hralign="center" o:hrstd="t" o:hr="t" fillcolor="#a0a0a0" stroked="f"/>
+          <v:rect id="_x0000_i1033" style="width:0;height:1.5pt" o:hralign="center" o:hrstd="t" o:hr="t" fillcolor="#a0a0a0" stroked="f"/>
         </w:pict>
       </w:r>
     </w:p>
@@ -4631,7 +4620,7 @@
     <w:p>
       <w:r>
         <w:pict w14:anchorId="4B41B4E9">
-          <v:rect id="_x0000_i1769" style="width:0;height:1.5pt" o:hralign="center" o:hrstd="t" o:hr="t" fillcolor="#a0a0a0" stroked="f"/>
+          <v:rect id="_x0000_i1034" style="width:0;height:1.5pt" o:hralign="center" o:hrstd="t" o:hr="t" fillcolor="#a0a0a0" stroked="f"/>
         </w:pict>
       </w:r>
     </w:p>
@@ -4815,7 +4804,7 @@
     <w:p>
       <w:r>
         <w:pict w14:anchorId="32C622A4">
-          <v:rect id="_x0000_i1770" style="width:0;height:1.5pt" o:hralign="center" o:hrstd="t" o:hr="t" fillcolor="#a0a0a0" stroked="f"/>
+          <v:rect id="_x0000_i1035" style="width:0;height:1.5pt" o:hralign="center" o:hrstd="t" o:hr="t" fillcolor="#a0a0a0" stroked="f"/>
         </w:pict>
       </w:r>
     </w:p>
@@ -4949,7 +4938,7 @@
     <w:p>
       <w:r>
         <w:pict w14:anchorId="762BB8CE">
-          <v:rect id="_x0000_i1771" style="width:0;height:1.5pt" o:hralign="center" o:hrstd="t" o:hr="t" fillcolor="#a0a0a0" stroked="f"/>
+          <v:rect id="_x0000_i1036" style="width:0;height:1.5pt" o:hralign="center" o:hrstd="t" o:hr="t" fillcolor="#a0a0a0" stroked="f"/>
         </w:pict>
       </w:r>
     </w:p>
@@ -5622,7 +5611,7 @@
                     </pic:cNvPicPr>
                   </pic:nvPicPr>
                   <pic:blipFill rotWithShape="1">
-                    <a:blip r:embed="rId18" cstate="print">
+                    <a:blip r:embed="rId19" cstate="print">
                       <a:extLst>
                         <a:ext uri="{28A0092B-C50C-407E-A947-70E740481C1C}">
                           <a14:useLocalDpi xmlns:a14="http://schemas.microsoft.com/office/drawing/2010/main" val="0"/>
@@ -5658,7 +5647,7 @@
       </w:r>
       <w:r>
         <w:pict w14:anchorId="50A07648">
-          <v:rect id="_x0000_i1773" style="width:0;height:1.5pt" o:hralign="center" o:hrstd="t" o:hr="t" fillcolor="#a0a0a0" stroked="f"/>
+          <v:rect id="_x0000_i1037" style="width:0;height:1.5pt" o:hralign="center" o:hrstd="t" o:hr="t" fillcolor="#a0a0a0" stroked="f"/>
         </w:pict>
       </w:r>
     </w:p>
@@ -6118,7 +6107,7 @@
                     </pic:cNvPicPr>
                   </pic:nvPicPr>
                   <pic:blipFill rotWithShape="1">
-                    <a:blip r:embed="rId19" cstate="print">
+                    <a:blip r:embed="rId20" cstate="print">
                       <a:extLst>
                         <a:ext uri="{28A0092B-C50C-407E-A947-70E740481C1C}">
                           <a14:useLocalDpi xmlns:a14="http://schemas.microsoft.com/office/drawing/2010/main" val="0"/>
@@ -6154,7 +6143,7 @@
       </w:r>
       <w:r>
         <w:pict w14:anchorId="7F5E7F67">
-          <v:rect id="_x0000_i1490" style="width:0;height:1.5pt" o:hralign="center" o:hrstd="t" o:hr="t" fillcolor="#a0a0a0" stroked="f"/>
+          <v:rect id="_x0000_i1038" style="width:0;height:1.5pt" o:hralign="center" o:hrstd="t" o:hr="t" fillcolor="#a0a0a0" stroked="f"/>
         </w:pict>
       </w:r>
     </w:p>
@@ -6211,7 +6200,7 @@
           <w:numId w:val="35"/>
         </w:numPr>
       </w:pPr>
-      <w:hyperlink r:id="rId20" w:history="1">
+      <w:hyperlink r:id="rId21" w:history="1">
         <w:r>
           <w:rPr>
             <w:rStyle w:val="Hyperlink"/>
@@ -6263,7 +6252,7 @@
           <w:numId w:val="35"/>
         </w:numPr>
       </w:pPr>
-      <w:hyperlink r:id="rId21" w:history="1">
+      <w:hyperlink r:id="rId22" w:history="1">
         <w:r>
           <w:rPr>
             <w:rStyle w:val="Hyperlink"/>
@@ -6342,7 +6331,7 @@
           <w:numId w:val="35"/>
         </w:numPr>
       </w:pPr>
-      <w:hyperlink r:id="rId22" w:history="1">
+      <w:hyperlink r:id="rId23" w:history="1">
         <w:r>
           <w:rPr>
             <w:rStyle w:val="Hyperlink"/>
@@ -6381,7 +6370,7 @@
       <w:r>
         <w:t xml:space="preserve"> (</w:t>
       </w:r>
-      <w:hyperlink r:id="rId23" w:history="1">
+      <w:hyperlink r:id="rId24" w:history="1">
         <w:r>
           <w:rPr>
             <w:rStyle w:val="Hyperlink"/>
@@ -6392,7 +6381,7 @@
       <w:r>
         <w:t xml:space="preserve">, </w:t>
       </w:r>
-      <w:hyperlink r:id="rId24" w:history="1">
+      <w:hyperlink r:id="rId25" w:history="1">
         <w:r>
           <w:rPr>
             <w:rStyle w:val="Hyperlink"/>
@@ -6411,7 +6400,7 @@
           <w:numId w:val="35"/>
         </w:numPr>
       </w:pPr>
-      <w:hyperlink r:id="rId25" w:history="1">
+      <w:hyperlink r:id="rId26" w:history="1">
         <w:r>
           <w:rPr>
             <w:rStyle w:val="Hyperlink"/>
@@ -6459,7 +6448,7 @@
           <w:bCs/>
         </w:rPr>
       </w:pPr>
-      <w:hyperlink r:id="rId26" w:history="1">
+      <w:hyperlink r:id="rId27" w:history="1">
         <w:r>
           <w:rPr>
             <w:rStyle w:val="Hyperlink"/>
@@ -6485,15 +6474,12 @@
         </w:numPr>
       </w:pPr>
       <w:r>
-        <w:t>Contains a detailed list of all user stories following the structure outlined in the template</w:t>
-      </w:r>
-      <w:r>
-        <w:t xml:space="preserve"> </w:t>
+        <w:t xml:space="preserve">Contains a detailed list of all user stories following the structure outlined in the template </w:t>
       </w:r>
       <w:r>
         <w:t>(</w:t>
       </w:r>
-      <w:hyperlink r:id="rId27" w:history="1">
+      <w:hyperlink r:id="rId28" w:history="1">
         <w:r>
           <w:rPr>
             <w:rStyle w:val="Hyperlink"/>
@@ -6538,7 +6524,7 @@
           <w:numId w:val="45"/>
         </w:numPr>
       </w:pPr>
-      <w:hyperlink r:id="rId28" w:history="1">
+      <w:hyperlink r:id="rId29" w:history="1">
         <w:r>
           <w:rPr>
             <w:rStyle w:val="Hyperlink"/>
@@ -6633,7 +6619,7 @@
     <w:p>
       <w:r>
         <w:pict w14:anchorId="3FA74FC3">
-          <v:rect id="_x0000_i1975" style="width:0;height:1.5pt" o:hralign="center" o:hrstd="t" o:hr="t" fillcolor="#a0a0a0" stroked="f"/>
+          <v:rect id="_x0000_i1039" style="width:0;height:1.5pt" o:hralign="center" o:hrstd="t" o:hr="t" fillcolor="#a0a0a0" stroked="f"/>
         </w:pict>
       </w:r>
     </w:p>
@@ -6718,7 +6704,7 @@
                     </pic:cNvPicPr>
                   </pic:nvPicPr>
                   <pic:blipFill rotWithShape="1">
-                    <a:blip r:embed="rId29" cstate="print">
+                    <a:blip r:embed="rId30" cstate="print">
                       <a:extLst>
                         <a:ext uri="{28A0092B-C50C-407E-A947-70E740481C1C}">
                           <a14:useLocalDpi xmlns:a14="http://schemas.microsoft.com/office/drawing/2010/main" val="0"/>
@@ -6825,7 +6811,7 @@
                     </pic:cNvPicPr>
                   </pic:nvPicPr>
                   <pic:blipFill rotWithShape="1">
-                    <a:blip r:embed="rId30" cstate="print">
+                    <a:blip r:embed="rId31" cstate="print">
                       <a:extLst>
                         <a:ext uri="{28A0092B-C50C-407E-A947-70E740481C1C}">
                           <a14:useLocalDpi xmlns:a14="http://schemas.microsoft.com/office/drawing/2010/main" val="0"/>
@@ -6917,7 +6903,7 @@
       <w:r>
         <w:t xml:space="preserve"> </w:t>
       </w:r>
-      <w:hyperlink r:id="rId31" w:history="1">
+      <w:hyperlink r:id="rId32" w:history="1">
         <w:r>
           <w:rPr>
             <w:rStyle w:val="Hyperlink"/>
@@ -6966,7 +6952,7 @@
                     </pic:cNvPicPr>
                   </pic:nvPicPr>
                   <pic:blipFill rotWithShape="1">
-                    <a:blip r:embed="rId32" cstate="print">
+                    <a:blip r:embed="rId33" cstate="print">
                       <a:extLst>
                         <a:ext uri="{28A0092B-C50C-407E-A947-70E740481C1C}">
                           <a14:useLocalDpi xmlns:a14="http://schemas.microsoft.com/office/drawing/2010/main" val="0"/>
@@ -14548,6 +14534,7 @@
   <w:style w:type="character" w:default="1" w:styleId="DefaultParagraphFont">
     <w:name w:val="Default Paragraph Font"/>
     <w:uiPriority w:val="1"/>
+    <w:semiHidden/>
     <w:unhideWhenUsed/>
   </w:style>
   <w:style w:type="table" w:default="1" w:styleId="TableNormal">
@@ -14903,6 +14890,18 @@
       </w:tblBorders>
     </w:tblPr>
   </w:style>
+  <w:style w:type="character" w:styleId="FollowedHyperlink">
+    <w:name w:val="FollowedHyperlink"/>
+    <w:basedOn w:val="DefaultParagraphFont"/>
+    <w:uiPriority w:val="99"/>
+    <w:semiHidden/>
+    <w:unhideWhenUsed/>
+    <w:rsid w:val="0032267E"/>
+    <w:rPr>
+      <w:color w:val="96607D" w:themeColor="followedHyperlink"/>
+      <w:u w:val="single"/>
+    </w:rPr>
+  </w:style>
 </w:styles>
 </file>
 
@@ -15222,6 +15221,15 @@
 </file>
 
 <file path=customXml/item1.xml><?xml version="1.0" encoding="utf-8"?>
+<?mso-contentType ?>
+<FormTemplates xmlns="http://schemas.microsoft.com/sharepoint/v3/contenttype/forms">
+  <Display>DocumentLibraryForm</Display>
+  <Edit>DocumentLibraryForm</Edit>
+  <New>DocumentLibraryForm</New>
+</FormTemplates>
+</file>
+
+<file path=customXml/item2.xml><?xml version="1.0" encoding="utf-8"?>
 <ct:contentTypeSchema xmlns:ct="http://schemas.microsoft.com/office/2006/metadata/contentType" xmlns:ma="http://schemas.microsoft.com/office/2006/metadata/properties/metaAttributes" ct:_="" ma:_="" ma:contentTypeName="Document" ma:contentTypeID="0x0101000E371799B3D0B041B99D5E34CBA4079C" ma:contentTypeVersion="10" ma:contentTypeDescription="Create a new document." ma:contentTypeScope="" ma:versionID="e69035550a008790e300bdadffd43cab">
   <xsd:schema xmlns:xsd="http://www.w3.org/2001/XMLSchema" xmlns:xs="http://www.w3.org/2001/XMLSchema" xmlns:p="http://schemas.microsoft.com/office/2006/metadata/properties" xmlns:ns3="71c70caa-578b-485f-8059-7edda0eaaffb" targetNamespace="http://schemas.microsoft.com/office/2006/metadata/properties" ma:root="true" ma:fieldsID="4151a64dd1ed37ecf30b0362f6a68afc" ns3:_="">
     <xsd:import namespace="71c70caa-578b-485f-8059-7edda0eaaffb"/>
@@ -15403,15 +15411,6 @@
 </ct:contentTypeSchema>
 </file>
 
-<file path=customXml/item2.xml><?xml version="1.0" encoding="utf-8"?>
-<?mso-contentType ?>
-<FormTemplates xmlns="http://schemas.microsoft.com/sharepoint/v3/contenttype/forms">
-  <Display>DocumentLibraryForm</Display>
-  <Edit>DocumentLibraryForm</Edit>
-  <New>DocumentLibraryForm</New>
-</FormTemplates>
-</file>
-
 <file path=customXml/item3.xml><?xml version="1.0" encoding="utf-8"?>
 <p:properties xmlns:p="http://schemas.microsoft.com/office/2006/metadata/properties" xmlns:xsi="http://www.w3.org/2001/XMLSchema-instance" xmlns:pc="http://schemas.microsoft.com/office/infopath/2007/PartnerControls">
   <documentManagement>
@@ -15421,6 +15420,14 @@
 </file>
 
 <file path=customXml/itemProps1.xml><?xml version="1.0" encoding="utf-8"?>
+<ds:datastoreItem xmlns:ds="http://schemas.openxmlformats.org/officeDocument/2006/customXml" ds:itemID="{FDF861D0-2760-4D4B-A96A-507F0910B974}">
+  <ds:schemaRefs>
+    <ds:schemaRef ds:uri="http://schemas.microsoft.com/sharepoint/v3/contenttype/forms"/>
+  </ds:schemaRefs>
+</ds:datastoreItem>
+</file>
+
+<file path=customXml/itemProps2.xml><?xml version="1.0" encoding="utf-8"?>
 <ds:datastoreItem xmlns:ds="http://schemas.openxmlformats.org/officeDocument/2006/customXml" ds:itemID="{9BB4DDB3-339D-43B9-A1C2-5B21BC7B62D1}">
   <ds:schemaRefs>
     <ds:schemaRef ds:uri="http://schemas.microsoft.com/office/2006/metadata/contentType"/>
@@ -15438,14 +15445,6 @@
 </ds:datastoreItem>
 </file>
 
-<file path=customXml/itemProps2.xml><?xml version="1.0" encoding="utf-8"?>
-<ds:datastoreItem xmlns:ds="http://schemas.openxmlformats.org/officeDocument/2006/customXml" ds:itemID="{FDF861D0-2760-4D4B-A96A-507F0910B974}">
-  <ds:schemaRefs>
-    <ds:schemaRef ds:uri="http://schemas.microsoft.com/sharepoint/v3/contenttype/forms"/>
-  </ds:schemaRefs>
-</ds:datastoreItem>
-</file>
-
 <file path=customXml/itemProps3.xml><?xml version="1.0" encoding="utf-8"?>
 <ds:datastoreItem xmlns:ds="http://schemas.openxmlformats.org/officeDocument/2006/customXml" ds:itemID="{1BF2428C-8325-445C-AF79-9A4C5410D374}">
   <ds:schemaRefs>

</xml_diff>